<commit_message>
corretto caso d'uso 2
</commit_message>
<xml_diff>
--- a/Parte2/documentation/Casi d'uso/casi d'uso 2.0.docx
+++ b/Parte2/documentation/Casi d'uso/casi d'uso 2.0.docx
@@ -123,6 +123,13 @@
     </w:p>
     <w:p>
       <w:pPr>
+        <w:rPr>
+          <w:lang w:val="it-IT"/>
+        </w:rPr>
+      </w:pPr>
+    </w:p>
+    <w:p>
+      <w:pPr>
         <w:jc w:val="center"/>
         <w:rPr>
           <w:sz w:val="48"/>
@@ -363,7 +370,6 @@
           <w:sz w:val="32"/>
           <w:szCs w:val="32"/>
         </w:rPr>
-        <w:lastRenderedPageBreak/>
         <mc:AlternateContent>
           <mc:Choice Requires="wps">
             <w:drawing>
@@ -557,7 +563,7 @@
           </mc:Choice>
           <mc:Fallback>
             <w:pict>
-              <v:shapetype w14:anchorId="0800C335" id="_x0000_t32" coordsize="21600,21600" o:spt="32" o:oned="t" path="m,l21600,21600e" filled="f">
+              <v:shapetype w14:anchorId="7E3729B7" id="_x0000_t32" coordsize="21600,21600" o:spt="32" o:oned="t" path="m,l21600,21600e" filled="f">
                 <v:path arrowok="t" fillok="f" o:connecttype="none"/>
                 <o:lock v:ext="edit" shapetype="t"/>
               </v:shapetype>
@@ -1121,7 +1127,7 @@
           </mc:Choice>
           <mc:Fallback>
             <w:pict>
-              <v:shape w14:anchorId="1CAA1792" id="Connettore 2 248" o:spid="_x0000_s1026" type="#_x0000_t32" style="position:absolute;margin-left:309.5pt;margin-top:13.25pt;width:72.9pt;height:3.6pt;flip:y;z-index:251745280;visibility:visible;mso-wrap-style:square;mso-width-percent:0;mso-height-percent:0;mso-wrap-distance-left:9pt;mso-wrap-distance-top:0;mso-wrap-distance-right:9pt;mso-wrap-distance-bottom:0;mso-position-horizontal:absolute;mso-position-horizontal-relative:text;mso-position-vertical:absolute;mso-position-vertical-relative:text;mso-width-percent:0;mso-height-percent:0;mso-width-relative:margin;mso-height-relative:margin" o:gfxdata="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" strokecolor="black [3200]">
+              <v:shape w14:anchorId="4A71139F" id="Connettore 2 248" o:spid="_x0000_s1026" type="#_x0000_t32" style="position:absolute;margin-left:309.5pt;margin-top:13.25pt;width:72.9pt;height:3.6pt;flip:y;z-index:251745280;visibility:visible;mso-wrap-style:square;mso-width-percent:0;mso-height-percent:0;mso-wrap-distance-left:9pt;mso-wrap-distance-top:0;mso-wrap-distance-right:9pt;mso-wrap-distance-bottom:0;mso-position-horizontal:absolute;mso-position-horizontal-relative:text;mso-position-vertical:absolute;mso-position-vertical-relative:text;mso-width-percent:0;mso-height-percent:0;mso-width-relative:margin;mso-height-relative:margin" o:gfxdata="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" strokecolor="black [3200]">
                 <v:stroke dashstyle="dash" endarrow="open"/>
               </v:shape>
             </w:pict>
@@ -1202,7 +1208,7 @@
           </mc:Choice>
           <mc:Fallback>
             <w:pict>
-              <v:shape w14:anchorId="5C13B2C1" id="Connettore 2 246" o:spid="_x0000_s1026" type="#_x0000_t32" style="position:absolute;margin-left:29.9pt;margin-top:15.95pt;width:121.55pt;height:3.6pt;z-index:251744256;visibility:visible;mso-wrap-style:square;mso-width-percent:0;mso-height-percent:0;mso-wrap-distance-left:9pt;mso-wrap-distance-top:0;mso-wrap-distance-right:9pt;mso-wrap-distance-bottom:0;mso-position-horizontal:absolute;mso-position-horizontal-relative:text;mso-position-vertical:absolute;mso-position-vertical-relative:text;mso-width-percent:0;mso-height-percent:0;mso-width-relative:margin;mso-height-relative:margin" o:gfxdata="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" strokecolor="black [3200]">
+              <v:shape w14:anchorId="5C50A953" id="Connettore 2 246" o:spid="_x0000_s1026" type="#_x0000_t32" style="position:absolute;margin-left:29.9pt;margin-top:15.95pt;width:121.55pt;height:3.6pt;z-index:251744256;visibility:visible;mso-wrap-style:square;mso-width-percent:0;mso-height-percent:0;mso-wrap-distance-left:9pt;mso-wrap-distance-top:0;mso-wrap-distance-right:9pt;mso-wrap-distance-bottom:0;mso-position-horizontal:absolute;mso-position-horizontal-relative:text;mso-position-vertical:absolute;mso-position-vertical-relative:text;mso-width-percent:0;mso-height-percent:0;mso-width-relative:margin;mso-height-relative:margin" o:gfxdata="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" strokecolor="black [3200]">
                 <v:stroke endarrow="open"/>
               </v:shape>
             </w:pict>
@@ -1283,7 +1289,7 @@
           </mc:Choice>
           <mc:Fallback>
             <w:pict>
-              <v:shape w14:anchorId="2F6A6078" id="Connettore 2 194" o:spid="_x0000_s1026" type="#_x0000_t32" style="position:absolute;margin-left:29pt;margin-top:16pt;width:127.6pt;height:71.95pt;z-index:251722752;visibility:visible;mso-wrap-style:square;mso-width-percent:0;mso-height-percent:0;mso-wrap-distance-left:9pt;mso-wrap-distance-top:0;mso-wrap-distance-right:9pt;mso-wrap-distance-bottom:0;mso-position-horizontal:absolute;mso-position-horizontal-relative:text;mso-position-vertical:absolute;mso-position-vertical-relative:text;mso-width-percent:0;mso-height-percent:0;mso-width-relative:margin;mso-height-relative:margin" o:gfxdata="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" strokecolor="black [3200]">
+              <v:shape w14:anchorId="40E48F16" id="Connettore 2 194" o:spid="_x0000_s1026" type="#_x0000_t32" style="position:absolute;margin-left:29pt;margin-top:16pt;width:127.6pt;height:71.95pt;z-index:251722752;visibility:visible;mso-wrap-style:square;mso-width-percent:0;mso-height-percent:0;mso-wrap-distance-left:9pt;mso-wrap-distance-top:0;mso-wrap-distance-right:9pt;mso-wrap-distance-bottom:0;mso-position-horizontal:absolute;mso-position-horizontal-relative:text;mso-position-vertical:absolute;mso-position-vertical-relative:text;mso-width-percent:0;mso-height-percent:0;mso-width-relative:margin;mso-height-relative:margin" o:gfxdata="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" strokecolor="black [3200]">
                 <v:stroke endarrow="open"/>
               </v:shape>
             </w:pict>
@@ -1375,7 +1381,7 @@
           </mc:Choice>
           <mc:Fallback>
             <w:pict>
-              <v:shape w14:anchorId="71FC7485" id="Connettore 2 195" o:spid="_x0000_s1026" type="#_x0000_t32" style="position:absolute;margin-left:309.5pt;margin-top:9.75pt;width:80.4pt;height:56.85pt;flip:y;z-index:251716608;visibility:visible;mso-wrap-style:square;mso-width-percent:0;mso-height-percent:0;mso-wrap-distance-left:9pt;mso-wrap-distance-top:0;mso-wrap-distance-right:9pt;mso-wrap-distance-bottom:0;mso-position-horizontal:absolute;mso-position-horizontal-relative:text;mso-position-vertical:absolute;mso-position-vertical-relative:text;mso-width-percent:0;mso-height-percent:0;mso-width-relative:margin;mso-height-relative:margin" o:gfxdata="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" strokecolor="black [3200]">
+              <v:shape w14:anchorId="2384605A" id="Connettore 2 195" o:spid="_x0000_s1026" type="#_x0000_t32" style="position:absolute;margin-left:309.5pt;margin-top:9.75pt;width:80.4pt;height:56.85pt;flip:y;z-index:251716608;visibility:visible;mso-wrap-style:square;mso-width-percent:0;mso-height-percent:0;mso-wrap-distance-left:9pt;mso-wrap-distance-top:0;mso-wrap-distance-right:9pt;mso-wrap-distance-bottom:0;mso-position-horizontal:absolute;mso-position-horizontal-relative:text;mso-position-vertical:absolute;mso-position-vertical-relative:text;mso-width-percent:0;mso-height-percent:0;mso-width-relative:margin;mso-height-relative:margin" o:gfxdata="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" strokecolor="black [3200]">
                 <v:stroke dashstyle="dash" endarrow="open"/>
               </v:shape>
             </w:pict>
@@ -2053,7 +2059,7 @@
           </mc:Choice>
           <mc:Fallback>
             <w:pict>
-              <v:shape w14:anchorId="4F3A1C09" id="Connettore 2 108" o:spid="_x0000_s1026" type="#_x0000_t32" style="position:absolute;margin-left:28.65pt;margin-top:26.1pt;width:124.65pt;height:53.4pt;flip:y;z-index:251673600;visibility:visible;mso-wrap-style:square;mso-width-percent:0;mso-height-percent:0;mso-wrap-distance-left:9pt;mso-wrap-distance-top:0;mso-wrap-distance-right:9pt;mso-wrap-distance-bottom:0;mso-position-horizontal:absolute;mso-position-horizontal-relative:text;mso-position-vertical:absolute;mso-position-vertical-relative:text;mso-width-percent:0;mso-height-percent:0;mso-width-relative:margin;mso-height-relative:margin" o:gfxdata="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" strokecolor="black [3200]">
+              <v:shape w14:anchorId="61400690" id="Connettore 2 108" o:spid="_x0000_s1026" type="#_x0000_t32" style="position:absolute;margin-left:28.65pt;margin-top:26.1pt;width:124.65pt;height:53.4pt;flip:y;z-index:251673600;visibility:visible;mso-wrap-style:square;mso-width-percent:0;mso-height-percent:0;mso-wrap-distance-left:9pt;mso-wrap-distance-top:0;mso-wrap-distance-right:9pt;mso-wrap-distance-bottom:0;mso-position-horizontal:absolute;mso-position-horizontal-relative:text;mso-position-vertical:absolute;mso-position-vertical-relative:text;mso-width-percent:0;mso-height-percent:0;mso-width-relative:margin;mso-height-relative:margin" o:gfxdata="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" strokecolor="black [3200]">
                 <v:stroke endarrow="open"/>
               </v:shape>
             </w:pict>
@@ -2265,7 +2271,7 @@
           </mc:Choice>
           <mc:Fallback>
             <w:pict>
-              <v:shape w14:anchorId="4A910810" id="Connettore 2 97" o:spid="_x0000_s1026" type="#_x0000_t32" style="position:absolute;margin-left:309.5pt;margin-top:5.15pt;width:80.4pt;height:112.2pt;z-index:251667456;visibility:visible;mso-wrap-style:square;mso-width-percent:0;mso-height-percent:0;mso-wrap-distance-left:9pt;mso-wrap-distance-top:0;mso-wrap-distance-right:9pt;mso-wrap-distance-bottom:0;mso-position-horizontal:absolute;mso-position-horizontal-relative:text;mso-position-vertical:absolute;mso-position-vertical-relative:text;mso-width-percent:0;mso-height-percent:0;mso-width-relative:margin;mso-height-relative:margin" o:gfxdata="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" strokecolor="black [3200]">
+              <v:shape w14:anchorId="53DDCFEC" id="Connettore 2 97" o:spid="_x0000_s1026" type="#_x0000_t32" style="position:absolute;margin-left:309.5pt;margin-top:5.15pt;width:80.4pt;height:112.2pt;z-index:251667456;visibility:visible;mso-wrap-style:square;mso-width-percent:0;mso-height-percent:0;mso-wrap-distance-left:9pt;mso-wrap-distance-top:0;mso-wrap-distance-right:9pt;mso-wrap-distance-bottom:0;mso-position-horizontal:absolute;mso-position-horizontal-relative:text;mso-position-vertical:absolute;mso-position-vertical-relative:text;mso-width-percent:0;mso-height-percent:0;mso-width-relative:margin;mso-height-relative:margin" o:gfxdata="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" strokecolor="black [3200]">
                 <v:stroke dashstyle="dash" endarrow="open"/>
               </v:shape>
             </w:pict>
@@ -2485,7 +2491,7 @@
           </mc:Choice>
           <mc:Fallback>
             <w:pict>
-              <v:shape w14:anchorId="168A6E52" id="Connettore 2 29" o:spid="_x0000_s1026" type="#_x0000_t32" style="position:absolute;margin-left:29.9pt;margin-top:17.1pt;width:139.3pt;height:211.3pt;z-index:251758592;visibility:visible;mso-wrap-style:square;mso-width-percent:0;mso-height-percent:0;mso-wrap-distance-left:9pt;mso-wrap-distance-top:0;mso-wrap-distance-right:9pt;mso-wrap-distance-bottom:0;mso-position-horizontal:absolute;mso-position-horizontal-relative:text;mso-position-vertical:absolute;mso-position-vertical-relative:text;mso-width-percent:0;mso-height-percent:0;mso-width-relative:margin;mso-height-relative:margin" o:gfxdata="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" strokecolor="black [3200]">
+              <v:shape w14:anchorId="0B765454" id="Connettore 2 29" o:spid="_x0000_s1026" type="#_x0000_t32" style="position:absolute;margin-left:29.9pt;margin-top:17.1pt;width:139.3pt;height:211.3pt;z-index:251758592;visibility:visible;mso-wrap-style:square;mso-width-percent:0;mso-height-percent:0;mso-wrap-distance-left:9pt;mso-wrap-distance-top:0;mso-wrap-distance-right:9pt;mso-wrap-distance-bottom:0;mso-position-horizontal:absolute;mso-position-horizontal-relative:text;mso-position-vertical:absolute;mso-position-vertical-relative:text;mso-width-percent:0;mso-height-percent:0;mso-width-relative:margin;mso-height-relative:margin" o:gfxdata="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" strokecolor="black [3200]">
                 <v:stroke endarrow="open"/>
               </v:shape>
             </w:pict>
@@ -2566,7 +2572,7 @@
           </mc:Choice>
           <mc:Fallback>
             <w:pict>
-              <v:shape w14:anchorId="12755F02" id="Connettore 2 112" o:spid="_x0000_s1026" type="#_x0000_t32" style="position:absolute;margin-left:29.9pt;margin-top:17.1pt;width:133.7pt;height:144.95pt;z-index:251677696;visibility:visible;mso-wrap-style:square;mso-width-percent:0;mso-height-percent:0;mso-wrap-distance-left:9pt;mso-wrap-distance-top:0;mso-wrap-distance-right:9pt;mso-wrap-distance-bottom:0;mso-position-horizontal:absolute;mso-position-horizontal-relative:text;mso-position-vertical:absolute;mso-position-vertical-relative:text;mso-width-percent:0;mso-height-percent:0;mso-width-relative:margin;mso-height-relative:margin" o:gfxdata="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" strokecolor="black [3200]">
+              <v:shape w14:anchorId="1E645927" id="Connettore 2 112" o:spid="_x0000_s1026" type="#_x0000_t32" style="position:absolute;margin-left:29.9pt;margin-top:17.1pt;width:133.7pt;height:144.95pt;z-index:251677696;visibility:visible;mso-wrap-style:square;mso-width-percent:0;mso-height-percent:0;mso-wrap-distance-left:9pt;mso-wrap-distance-top:0;mso-wrap-distance-right:9pt;mso-wrap-distance-bottom:0;mso-position-horizontal:absolute;mso-position-horizontal-relative:text;mso-position-vertical:absolute;mso-position-vertical-relative:text;mso-width-percent:0;mso-height-percent:0;mso-width-relative:margin;mso-height-relative:margin" o:gfxdata="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" strokecolor="black [3200]">
                 <v:stroke endarrow="open"/>
               </v:shape>
             </w:pict>
@@ -2647,7 +2653,7 @@
           </mc:Choice>
           <mc:Fallback>
             <w:pict>
-              <v:shape w14:anchorId="3F3651F8" id="Connettore 2 109" o:spid="_x0000_s1026" type="#_x0000_t32" style="position:absolute;margin-left:29.9pt;margin-top:17.1pt;width:133.7pt;height:75.75pt;z-index:251674624;visibility:visible;mso-wrap-style:square;mso-width-percent:0;mso-height-percent:0;mso-wrap-distance-left:9pt;mso-wrap-distance-top:0;mso-wrap-distance-right:9pt;mso-wrap-distance-bottom:0;mso-position-horizontal:absolute;mso-position-horizontal-relative:text;mso-position-vertical:absolute;mso-position-vertical-relative:text;mso-width-percent:0;mso-height-percent:0;mso-width-relative:margin;mso-height-relative:margin" o:gfxdata="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" strokecolor="black [3200]">
+              <v:shape w14:anchorId="4F879DE3" id="Connettore 2 109" o:spid="_x0000_s1026" type="#_x0000_t32" style="position:absolute;margin-left:29.9pt;margin-top:17.1pt;width:133.7pt;height:75.75pt;z-index:251674624;visibility:visible;mso-wrap-style:square;mso-width-percent:0;mso-height-percent:0;mso-wrap-distance-left:9pt;mso-wrap-distance-top:0;mso-wrap-distance-right:9pt;mso-wrap-distance-bottom:0;mso-position-horizontal:absolute;mso-position-horizontal-relative:text;mso-position-vertical:absolute;mso-position-vertical-relative:text;mso-width-percent:0;mso-height-percent:0;mso-width-relative:margin;mso-height-relative:margin" o:gfxdata="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" strokecolor="black [3200]">
                 <v:stroke endarrow="open"/>
               </v:shape>
             </w:pict>
@@ -2839,7 +2845,7 @@
           </mc:Choice>
           <mc:Fallback>
             <w:pict>
-              <v:shape w14:anchorId="6DB89A1A" id="Connettore 2 111" o:spid="_x0000_s1026" type="#_x0000_t32" style="position:absolute;margin-left:29.9pt;margin-top:17.1pt;width:127.9pt;height:6.55pt;z-index:251676672;visibility:visible;mso-wrap-style:square;mso-width-percent:0;mso-height-percent:0;mso-wrap-distance-left:9pt;mso-wrap-distance-top:0;mso-wrap-distance-right:9pt;mso-wrap-distance-bottom:0;mso-position-horizontal:absolute;mso-position-horizontal-relative:text;mso-position-vertical:absolute;mso-position-vertical-relative:text;mso-width-percent:0;mso-height-percent:0;mso-width-relative:margin;mso-height-relative:margin" o:gfxdata="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" strokecolor="black [3200]">
+              <v:shape w14:anchorId="524B4D56" id="Connettore 2 111" o:spid="_x0000_s1026" type="#_x0000_t32" style="position:absolute;margin-left:29.9pt;margin-top:17.1pt;width:127.9pt;height:6.55pt;z-index:251676672;visibility:visible;mso-wrap-style:square;mso-width-percent:0;mso-height-percent:0;mso-wrap-distance-left:9pt;mso-wrap-distance-top:0;mso-wrap-distance-right:9pt;mso-wrap-distance-bottom:0;mso-position-horizontal:absolute;mso-position-horizontal-relative:text;mso-position-vertical:absolute;mso-position-vertical-relative:text;mso-width-percent:0;mso-height-percent:0;mso-width-relative:margin;mso-height-relative:margin" o:gfxdata="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" strokecolor="black [3200]">
                 <v:stroke endarrow="open"/>
               </v:shape>
             </w:pict>
@@ -2931,7 +2937,7 @@
           </mc:Choice>
           <mc:Fallback>
             <w:pict>
-              <v:shape w14:anchorId="5A5248B5" id="Connettore 2 31" o:spid="_x0000_s1026" type="#_x0000_t32" style="position:absolute;margin-left:309.5pt;margin-top:7.85pt;width:68.25pt;height:57.3pt;z-index:251760640;visibility:visible;mso-wrap-style:square;mso-width-percent:0;mso-height-percent:0;mso-wrap-distance-left:9pt;mso-wrap-distance-top:0;mso-wrap-distance-right:9pt;mso-wrap-distance-bottom:0;mso-position-horizontal:absolute;mso-position-horizontal-relative:text;mso-position-vertical:absolute;mso-position-vertical-relative:text;mso-width-percent:0;mso-height-percent:0;mso-width-relative:margin;mso-height-relative:margin" o:gfxdata="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" strokecolor="black [3200]">
+              <v:shape w14:anchorId="0B9661D0" id="Connettore 2 31" o:spid="_x0000_s1026" type="#_x0000_t32" style="position:absolute;margin-left:309.5pt;margin-top:7.85pt;width:68.25pt;height:57.3pt;z-index:251760640;visibility:visible;mso-wrap-style:square;mso-width-percent:0;mso-height-percent:0;mso-wrap-distance-left:9pt;mso-wrap-distance-top:0;mso-wrap-distance-right:9pt;mso-wrap-distance-bottom:0;mso-position-horizontal:absolute;mso-position-horizontal-relative:text;mso-position-vertical:absolute;mso-position-vertical-relative:text;mso-width-percent:0;mso-height-percent:0;mso-width-relative:margin;mso-height-relative:margin" o:gfxdata="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" strokecolor="black [3200]">
                 <v:stroke dashstyle="dash" endarrow="open"/>
               </v:shape>
             </w:pict>
@@ -3516,7 +3522,7 @@
           </mc:Choice>
           <mc:Fallback>
             <w:pict>
-              <v:shape w14:anchorId="26232480" id="Connettore 2 32" o:spid="_x0000_s1026" type="#_x0000_t32" style="position:absolute;margin-left:316.05pt;margin-top:10.05pt;width:63.55pt;height:3.6pt;flip:y;z-index:251762688;visibility:visible;mso-wrap-style:square;mso-width-percent:0;mso-height-percent:0;mso-wrap-distance-left:9pt;mso-wrap-distance-top:0;mso-wrap-distance-right:9pt;mso-wrap-distance-bottom:0;mso-position-horizontal:absolute;mso-position-horizontal-relative:text;mso-position-vertical:absolute;mso-position-vertical-relative:text;mso-width-percent:0;mso-height-percent:0;mso-width-relative:margin;mso-height-relative:margin" o:gfxdata="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" strokecolor="black [3200]">
+              <v:shape w14:anchorId="207460EE" id="Connettore 2 32" o:spid="_x0000_s1026" type="#_x0000_t32" style="position:absolute;margin-left:316.05pt;margin-top:10.05pt;width:63.55pt;height:3.6pt;flip:y;z-index:251762688;visibility:visible;mso-wrap-style:square;mso-width-percent:0;mso-height-percent:0;mso-wrap-distance-left:9pt;mso-wrap-distance-top:0;mso-wrap-distance-right:9pt;mso-wrap-distance-bottom:0;mso-position-horizontal:absolute;mso-position-horizontal-relative:text;mso-position-vertical:absolute;mso-position-vertical-relative:text;mso-width-percent:0;mso-height-percent:0;mso-width-relative:margin;mso-height-relative:margin" o:gfxdata="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" strokecolor="black [3200]">
                 <v:stroke dashstyle="dash" endarrow="open"/>
               </v:shape>
             </w:pict>
@@ -3622,7 +3628,7 @@
           </mc:Choice>
           <mc:Fallback>
             <w:pict>
-              <v:shape w14:anchorId="625C6691" id="Connettore 2 33" o:spid="_x0000_s1026" type="#_x0000_t32" style="position:absolute;margin-left:316.05pt;margin-top:14.2pt;width:66.4pt;height:48.6pt;flip:y;z-index:251764736;visibility:visible;mso-wrap-style:square;mso-width-percent:0;mso-height-percent:0;mso-wrap-distance-left:9pt;mso-wrap-distance-top:0;mso-wrap-distance-right:9pt;mso-wrap-distance-bottom:0;mso-position-horizontal:absolute;mso-position-horizontal-relative:text;mso-position-vertical:absolute;mso-position-vertical-relative:text;mso-width-percent:0;mso-height-percent:0;mso-width-relative:margin;mso-height-relative:margin" o:gfxdata="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" strokecolor="black [3200]">
+              <v:shape w14:anchorId="25EBA761" id="Connettore 2 33" o:spid="_x0000_s1026" type="#_x0000_t32" style="position:absolute;margin-left:316.05pt;margin-top:14.2pt;width:66.4pt;height:48.6pt;flip:y;z-index:251764736;visibility:visible;mso-wrap-style:square;mso-width-percent:0;mso-height-percent:0;mso-wrap-distance-left:9pt;mso-wrap-distance-top:0;mso-wrap-distance-right:9pt;mso-wrap-distance-bottom:0;mso-position-horizontal:absolute;mso-position-horizontal-relative:text;mso-position-vertical:absolute;mso-position-vertical-relative:text;mso-width-percent:0;mso-height-percent:0;mso-width-relative:margin;mso-height-relative:margin" o:gfxdata="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" strokecolor="black [3200]">
                 <v:stroke dashstyle="dash" endarrow="open"/>
               </v:shape>
             </w:pict>
@@ -3710,7 +3716,7 @@
           </mc:Choice>
           <mc:Fallback>
             <w:pict>
-              <v:shape w14:anchorId="631F9D91" id="Connettore 2 34" o:spid="_x0000_s1026" type="#_x0000_t32" style="position:absolute;margin-left:323.55pt;margin-top:8.7pt;width:74.8pt;height:105.95pt;flip:y;z-index:251766784;visibility:visible;mso-wrap-style:square;mso-width-percent:0;mso-height-percent:0;mso-wrap-distance-left:9pt;mso-wrap-distance-top:0;mso-wrap-distance-right:9pt;mso-wrap-distance-bottom:0;mso-position-horizontal:absolute;mso-position-horizontal-relative:text;mso-position-vertical:absolute;mso-position-vertical-relative:text;mso-width-percent:0;mso-height-percent:0;mso-width-relative:margin;mso-height-relative:margin" o:gfxdata="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" strokecolor="black [3200]">
+              <v:shape w14:anchorId="51E3308A" id="Connettore 2 34" o:spid="_x0000_s1026" type="#_x0000_t32" style="position:absolute;margin-left:323.55pt;margin-top:8.7pt;width:74.8pt;height:105.95pt;flip:y;z-index:251766784;visibility:visible;mso-wrap-style:square;mso-width-percent:0;mso-height-percent:0;mso-wrap-distance-left:9pt;mso-wrap-distance-top:0;mso-wrap-distance-right:9pt;mso-wrap-distance-bottom:0;mso-position-horizontal:absolute;mso-position-horizontal-relative:text;mso-position-vertical:absolute;mso-position-vertical-relative:text;mso-width-percent:0;mso-height-percent:0;mso-width-relative:margin;mso-height-relative:margin" o:gfxdata="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" strokecolor="black [3200]">
                 <v:stroke dashstyle="dash" endarrow="open"/>
               </v:shape>
             </w:pict>
@@ -4323,8 +4329,6 @@
           <w:lang w:val="it-IT"/>
         </w:rPr>
       </w:pPr>
-      <w:bookmarkStart w:id="0" w:name="_GoBack"/>
-      <w:bookmarkEnd w:id="0"/>
     </w:p>
     <w:tbl>
       <w:tblPr>
@@ -5709,7 +5713,6 @@
               <w:rPr>
                 <w:lang w:val="it-IT"/>
               </w:rPr>
-              <w:lastRenderedPageBreak/>
               <w:t>NOME</w:t>
             </w:r>
           </w:p>
@@ -6933,12 +6936,11 @@
                 <w:lang w:val="it-IT"/>
               </w:rPr>
             </w:pPr>
-            <w:bookmarkStart w:id="1" w:name="_Hlk502691878"/>
-            <w:r>
-              <w:rPr>
-                <w:lang w:val="it-IT"/>
-              </w:rPr>
-              <w:lastRenderedPageBreak/>
+            <w:bookmarkStart w:id="0" w:name="_Hlk502691878"/>
+            <w:r>
+              <w:rPr>
+                <w:lang w:val="it-IT"/>
+              </w:rPr>
               <w:t>NOME</w:t>
             </w:r>
           </w:p>
@@ -7181,7 +7183,7 @@
           </w:p>
         </w:tc>
       </w:tr>
-      <w:bookmarkEnd w:id="1"/>
+      <w:bookmarkEnd w:id="0"/>
     </w:tbl>
     <w:p>
       <w:pPr>
@@ -8345,686 +8347,20 @@
         </w:rPr>
       </w:pPr>
     </w:p>
-    <w:tbl>
-      <w:tblPr>
-        <w:tblStyle w:val="a4"/>
-        <w:tblW w:w="11288" w:type="dxa"/>
-        <w:tblInd w:w="-950" w:type="dxa"/>
-        <w:tblBorders>
-          <w:top w:val="single" w:sz="8" w:space="0" w:color="000000"/>
-          <w:left w:val="single" w:sz="8" w:space="0" w:color="000000"/>
-          <w:bottom w:val="single" w:sz="8" w:space="0" w:color="000000"/>
-          <w:right w:val="single" w:sz="8" w:space="0" w:color="000000"/>
-          <w:insideH w:val="single" w:sz="8" w:space="0" w:color="000000"/>
-          <w:insideV w:val="single" w:sz="8" w:space="0" w:color="000000"/>
-        </w:tblBorders>
-        <w:tblLayout w:type="fixed"/>
-        <w:tblLook w:val="0600" w:firstRow="0" w:lastRow="0" w:firstColumn="0" w:lastColumn="0" w:noHBand="1" w:noVBand="1"/>
-      </w:tblPr>
-      <w:tblGrid>
-        <w:gridCol w:w="1770"/>
-        <w:gridCol w:w="9518"/>
-      </w:tblGrid>
-      <w:tr>
-        <w:trPr>
-          <w:trHeight w:val="140"/>
-        </w:trPr>
-        <w:tc>
-          <w:tcPr>
-            <w:tcW w:w="1770" w:type="dxa"/>
-            <w:shd w:val="clear" w:color="auto" w:fill="auto"/>
-            <w:tcMar>
-              <w:top w:w="100" w:type="dxa"/>
-              <w:left w:w="100" w:type="dxa"/>
-              <w:bottom w:w="100" w:type="dxa"/>
-              <w:right w:w="100" w:type="dxa"/>
-            </w:tcMar>
-          </w:tcPr>
-          <w:p>
-            <w:pPr>
-              <w:widowControl w:val="0"/>
-              <w:spacing w:line="240" w:lineRule="auto"/>
-              <w:jc w:val="center"/>
-              <w:rPr>
-                <w:lang w:val="it-IT"/>
-              </w:rPr>
-            </w:pPr>
-            <w:bookmarkStart w:id="2" w:name="_Hlk502694453"/>
-            <w:bookmarkStart w:id="3" w:name="_Hlk502694461"/>
-            <w:r>
-              <w:rPr>
-                <w:lang w:val="it-IT"/>
-              </w:rPr>
-              <w:t>NOME</w:t>
-            </w:r>
-          </w:p>
-        </w:tc>
-        <w:tc>
-          <w:tcPr>
-            <w:tcW w:w="9518" w:type="dxa"/>
-            <w:shd w:val="clear" w:color="auto" w:fill="auto"/>
-            <w:tcMar>
-              <w:top w:w="100" w:type="dxa"/>
-              <w:left w:w="100" w:type="dxa"/>
-              <w:bottom w:w="100" w:type="dxa"/>
-              <w:right w:w="100" w:type="dxa"/>
-            </w:tcMar>
-          </w:tcPr>
-          <w:p>
-            <w:pPr>
-              <w:widowControl w:val="0"/>
-              <w:spacing w:line="240" w:lineRule="auto"/>
-              <w:jc w:val="center"/>
-              <w:rPr>
-                <w:b/>
-                <w:lang w:val="it-IT"/>
-              </w:rPr>
-            </w:pPr>
-            <w:r>
-              <w:rPr>
-                <w:b/>
-                <w:lang w:val="it-IT"/>
-              </w:rPr>
-              <w:t>RIMUOVI UN LIBRO</w:t>
-            </w:r>
-          </w:p>
-        </w:tc>
-      </w:tr>
-      <w:bookmarkEnd w:id="2"/>
-      <w:tr>
-        <w:trPr>
-          <w:trHeight w:val="140"/>
-        </w:trPr>
-        <w:tc>
-          <w:tcPr>
-            <w:tcW w:w="1770" w:type="dxa"/>
-            <w:shd w:val="clear" w:color="auto" w:fill="auto"/>
-            <w:tcMar>
-              <w:top w:w="100" w:type="dxa"/>
-              <w:left w:w="100" w:type="dxa"/>
-              <w:bottom w:w="100" w:type="dxa"/>
-              <w:right w:w="100" w:type="dxa"/>
-            </w:tcMar>
-          </w:tcPr>
-          <w:p>
-            <w:pPr>
-              <w:widowControl w:val="0"/>
-              <w:spacing w:line="240" w:lineRule="auto"/>
-              <w:jc w:val="center"/>
-              <w:rPr>
-                <w:lang w:val="it-IT"/>
-              </w:rPr>
-            </w:pPr>
-            <w:r>
-              <w:rPr>
-                <w:lang w:val="it-IT"/>
-              </w:rPr>
-              <w:t>ATTORE</w:t>
-            </w:r>
-          </w:p>
-        </w:tc>
-        <w:tc>
-          <w:tcPr>
-            <w:tcW w:w="9518" w:type="dxa"/>
-            <w:shd w:val="clear" w:color="auto" w:fill="auto"/>
-            <w:tcMar>
-              <w:top w:w="100" w:type="dxa"/>
-              <w:left w:w="100" w:type="dxa"/>
-              <w:bottom w:w="100" w:type="dxa"/>
-              <w:right w:w="100" w:type="dxa"/>
-            </w:tcMar>
-          </w:tcPr>
-          <w:p>
-            <w:pPr>
-              <w:widowControl w:val="0"/>
-              <w:spacing w:line="240" w:lineRule="auto"/>
-              <w:jc w:val="center"/>
-              <w:rPr>
-                <w:lang w:val="it-IT"/>
-              </w:rPr>
-            </w:pPr>
-            <w:r>
-              <w:rPr>
-                <w:lang w:val="it-IT"/>
-              </w:rPr>
-              <w:t>OPERATORE</w:t>
-            </w:r>
-          </w:p>
-        </w:tc>
-      </w:tr>
-      <w:tr>
-        <w:trPr>
-          <w:trHeight w:val="640"/>
-        </w:trPr>
-        <w:tc>
-          <w:tcPr>
-            <w:tcW w:w="1770" w:type="dxa"/>
-            <w:shd w:val="clear" w:color="auto" w:fill="auto"/>
-            <w:tcMar>
-              <w:top w:w="100" w:type="dxa"/>
-              <w:left w:w="100" w:type="dxa"/>
-              <w:bottom w:w="100" w:type="dxa"/>
-              <w:right w:w="100" w:type="dxa"/>
-            </w:tcMar>
-          </w:tcPr>
-          <w:p>
-            <w:pPr>
-              <w:widowControl w:val="0"/>
-              <w:spacing w:line="240" w:lineRule="auto"/>
-              <w:jc w:val="center"/>
-              <w:rPr>
-                <w:lang w:val="it-IT"/>
-              </w:rPr>
-            </w:pPr>
-            <w:r>
-              <w:rPr>
-                <w:lang w:val="it-IT"/>
-              </w:rPr>
-              <w:lastRenderedPageBreak/>
-              <w:t>SCENARIO</w:t>
-            </w:r>
-          </w:p>
-          <w:p>
-            <w:pPr>
-              <w:widowControl w:val="0"/>
-              <w:spacing w:line="240" w:lineRule="auto"/>
-              <w:jc w:val="center"/>
-              <w:rPr>
-                <w:lang w:val="it-IT"/>
-              </w:rPr>
-            </w:pPr>
-            <w:r>
-              <w:rPr>
-                <w:lang w:val="it-IT"/>
-              </w:rPr>
-              <w:t>PRINCIPALE</w:t>
-            </w:r>
-          </w:p>
-        </w:tc>
-        <w:tc>
-          <w:tcPr>
-            <w:tcW w:w="9518" w:type="dxa"/>
-            <w:shd w:val="clear" w:color="auto" w:fill="auto"/>
-            <w:tcMar>
-              <w:top w:w="100" w:type="dxa"/>
-              <w:left w:w="100" w:type="dxa"/>
-              <w:bottom w:w="100" w:type="dxa"/>
-              <w:right w:w="100" w:type="dxa"/>
-            </w:tcMar>
-          </w:tcPr>
-          <w:p>
-            <w:pPr>
-              <w:widowControl w:val="0"/>
-              <w:numPr>
-                <w:ilvl w:val="0"/>
-                <w:numId w:val="8"/>
-              </w:numPr>
-              <w:spacing w:line="240" w:lineRule="auto"/>
-              <w:contextualSpacing/>
-              <w:rPr>
-                <w:lang w:val="it-IT"/>
-              </w:rPr>
-            </w:pPr>
-            <w:r>
-              <w:rPr>
-                <w:lang w:val="it-IT"/>
-              </w:rPr>
-              <w:t>&lt;&lt;include&gt;&gt; “</w:t>
-            </w:r>
-            <w:r>
-              <w:rPr>
-                <w:b/>
-                <w:lang w:val="it-IT"/>
-              </w:rPr>
-              <w:t xml:space="preserve">VERIFICA OPERATORE” </w:t>
-            </w:r>
-            <w:r>
-              <w:rPr>
-                <w:lang w:val="it-IT"/>
-              </w:rPr>
-              <w:t>(solo un operatore può accedere)</w:t>
-            </w:r>
-          </w:p>
-          <w:p>
-            <w:pPr>
-              <w:widowControl w:val="0"/>
-              <w:numPr>
-                <w:ilvl w:val="0"/>
-                <w:numId w:val="8"/>
-              </w:numPr>
-              <w:spacing w:line="240" w:lineRule="auto"/>
-              <w:contextualSpacing/>
-              <w:rPr>
-                <w:lang w:val="it-IT"/>
-              </w:rPr>
-            </w:pPr>
-            <w:r>
-              <w:rPr>
-                <w:lang w:val="it-IT"/>
-              </w:rPr>
-              <w:t>Il sistema chiede il titolo del libro che si vuole rimuovere</w:t>
-            </w:r>
-          </w:p>
-          <w:p>
-            <w:pPr>
-              <w:widowControl w:val="0"/>
-              <w:numPr>
-                <w:ilvl w:val="0"/>
-                <w:numId w:val="8"/>
-              </w:numPr>
-              <w:spacing w:line="240" w:lineRule="auto"/>
-              <w:contextualSpacing/>
-              <w:rPr>
-                <w:lang w:val="it-IT"/>
-              </w:rPr>
-            </w:pPr>
-            <w:r>
-              <w:rPr>
-                <w:lang w:val="it-IT"/>
-              </w:rPr>
-              <w:t>L’utente completa il campo</w:t>
-            </w:r>
-          </w:p>
-          <w:p>
-            <w:pPr>
-              <w:widowControl w:val="0"/>
-              <w:numPr>
-                <w:ilvl w:val="0"/>
-                <w:numId w:val="8"/>
-              </w:numPr>
-              <w:spacing w:line="240" w:lineRule="auto"/>
-              <w:contextualSpacing/>
-              <w:rPr>
-                <w:lang w:val="it-IT"/>
-              </w:rPr>
-            </w:pPr>
-            <w:r>
-              <w:rPr>
-                <w:lang w:val="it-IT"/>
-              </w:rPr>
-              <w:t>Il sistema rimuove il libro e avvisa l’utente che la rimozione è avvenuta con successo</w:t>
-            </w:r>
-          </w:p>
-          <w:p>
-            <w:pPr>
-              <w:widowControl w:val="0"/>
-              <w:spacing w:line="240" w:lineRule="auto"/>
-              <w:rPr>
-                <w:lang w:val="it-IT"/>
-              </w:rPr>
-            </w:pPr>
-            <w:r>
-              <w:rPr>
-                <w:lang w:val="it-IT"/>
-              </w:rPr>
-              <w:t xml:space="preserve">      FINE</w:t>
-            </w:r>
-          </w:p>
-        </w:tc>
-      </w:tr>
-      <w:tr>
-        <w:trPr>
-          <w:trHeight w:val="640"/>
-        </w:trPr>
-        <w:tc>
-          <w:tcPr>
-            <w:tcW w:w="1770" w:type="dxa"/>
-            <w:shd w:val="clear" w:color="auto" w:fill="auto"/>
-            <w:tcMar>
-              <w:top w:w="100" w:type="dxa"/>
-              <w:left w:w="100" w:type="dxa"/>
-              <w:bottom w:w="100" w:type="dxa"/>
-              <w:right w:w="100" w:type="dxa"/>
-            </w:tcMar>
-          </w:tcPr>
-          <w:p>
-            <w:pPr>
-              <w:widowControl w:val="0"/>
-              <w:spacing w:line="240" w:lineRule="auto"/>
-              <w:jc w:val="center"/>
-              <w:rPr>
-                <w:lang w:val="it-IT"/>
-              </w:rPr>
-            </w:pPr>
-            <w:r>
-              <w:rPr>
-                <w:lang w:val="it-IT"/>
-              </w:rPr>
-              <w:t>SCENARIO</w:t>
-            </w:r>
-          </w:p>
-          <w:p>
-            <w:pPr>
-              <w:widowControl w:val="0"/>
-              <w:spacing w:line="240" w:lineRule="auto"/>
-              <w:jc w:val="center"/>
-              <w:rPr>
-                <w:lang w:val="it-IT"/>
-              </w:rPr>
-            </w:pPr>
-            <w:r>
-              <w:rPr>
-                <w:lang w:val="it-IT"/>
-              </w:rPr>
-              <w:t>ALTERNATIVO</w:t>
-            </w:r>
-          </w:p>
-        </w:tc>
-        <w:tc>
-          <w:tcPr>
-            <w:tcW w:w="9518" w:type="dxa"/>
-            <w:shd w:val="clear" w:color="auto" w:fill="auto"/>
-            <w:tcMar>
-              <w:top w:w="100" w:type="dxa"/>
-              <w:left w:w="100" w:type="dxa"/>
-              <w:bottom w:w="100" w:type="dxa"/>
-              <w:right w:w="100" w:type="dxa"/>
-            </w:tcMar>
-          </w:tcPr>
-          <w:p>
-            <w:pPr>
-              <w:widowControl w:val="0"/>
-              <w:spacing w:line="240" w:lineRule="auto"/>
-              <w:rPr>
-                <w:lang w:val="it-IT"/>
-              </w:rPr>
-            </w:pPr>
-            <w:r>
-              <w:rPr>
-                <w:lang w:val="it-IT"/>
-              </w:rPr>
-              <w:t xml:space="preserve">      4a. (</w:t>
-            </w:r>
-            <w:r>
-              <w:rPr>
-                <w:u w:val="single"/>
-                <w:lang w:val="it-IT"/>
-              </w:rPr>
-              <w:t xml:space="preserve">Precondizione: il </w:t>
-            </w:r>
-            <w:r>
-              <w:rPr>
-                <w:u w:val="single"/>
-                <w:lang w:val="it-IT"/>
-              </w:rPr>
-              <w:t xml:space="preserve">libro </w:t>
-            </w:r>
-            <w:r>
-              <w:rPr>
-                <w:u w:val="single"/>
-                <w:lang w:val="it-IT"/>
-              </w:rPr>
-              <w:t>non esiste</w:t>
-            </w:r>
-            <w:r>
-              <w:rPr>
-                <w:lang w:val="it-IT"/>
-              </w:rPr>
-              <w:t>)</w:t>
-            </w:r>
-          </w:p>
-          <w:p>
-            <w:pPr>
-              <w:widowControl w:val="0"/>
-              <w:spacing w:line="240" w:lineRule="auto"/>
-              <w:rPr>
-                <w:lang w:val="it-IT"/>
-              </w:rPr>
-            </w:pPr>
-            <w:r>
-              <w:rPr>
-                <w:lang w:val="it-IT"/>
-              </w:rPr>
-              <w:t xml:space="preserve">             Il sistema mostra </w:t>
-            </w:r>
-            <w:r>
-              <w:rPr>
-                <w:lang w:val="it-IT"/>
-              </w:rPr>
-              <w:t>il</w:t>
-            </w:r>
-            <w:r>
-              <w:rPr>
-                <w:lang w:val="it-IT"/>
-              </w:rPr>
-              <w:t xml:space="preserve"> messaggio “Siamo spiacenti ma il libro non </w:t>
-            </w:r>
-            <w:r>
-              <w:rPr>
-                <w:lang w:val="it-IT"/>
-              </w:rPr>
-              <w:t>esiste</w:t>
-            </w:r>
-            <w:r>
-              <w:rPr>
-                <w:lang w:val="it-IT"/>
-              </w:rPr>
-              <w:t xml:space="preserve"> in archivio”</w:t>
-            </w:r>
-          </w:p>
-          <w:p>
-            <w:pPr>
-              <w:widowControl w:val="0"/>
-              <w:spacing w:line="240" w:lineRule="auto"/>
-              <w:rPr>
-                <w:lang w:val="it-IT"/>
-              </w:rPr>
-            </w:pPr>
-            <w:r>
-              <w:rPr>
-                <w:lang w:val="it-IT"/>
-              </w:rPr>
-              <w:t xml:space="preserve">      FINE</w:t>
-            </w:r>
-          </w:p>
-        </w:tc>
-      </w:tr>
-      <w:tr>
-        <w:trPr>
-          <w:trHeight w:val="640"/>
-        </w:trPr>
-        <w:tc>
-          <w:tcPr>
-            <w:tcW w:w="1770" w:type="dxa"/>
-            <w:shd w:val="clear" w:color="auto" w:fill="auto"/>
-            <w:tcMar>
-              <w:top w:w="100" w:type="dxa"/>
-              <w:left w:w="100" w:type="dxa"/>
-              <w:bottom w:w="100" w:type="dxa"/>
-              <w:right w:w="100" w:type="dxa"/>
-            </w:tcMar>
-          </w:tcPr>
-          <w:p>
-            <w:pPr>
-              <w:widowControl w:val="0"/>
-              <w:spacing w:line="240" w:lineRule="auto"/>
-              <w:jc w:val="center"/>
-              <w:rPr>
-                <w:lang w:val="it-IT"/>
-              </w:rPr>
-            </w:pPr>
-            <w:r>
-              <w:rPr>
-                <w:lang w:val="it-IT"/>
-              </w:rPr>
-              <w:t>SCENARIO</w:t>
-            </w:r>
-          </w:p>
-          <w:p>
-            <w:pPr>
-              <w:widowControl w:val="0"/>
-              <w:spacing w:line="240" w:lineRule="auto"/>
-              <w:jc w:val="center"/>
-              <w:rPr>
-                <w:lang w:val="it-IT"/>
-              </w:rPr>
-            </w:pPr>
-            <w:r>
-              <w:rPr>
-                <w:lang w:val="it-IT"/>
-              </w:rPr>
-              <w:t>ALTERNATIVO</w:t>
-            </w:r>
-          </w:p>
-        </w:tc>
-        <w:tc>
-          <w:tcPr>
-            <w:tcW w:w="9518" w:type="dxa"/>
-            <w:shd w:val="clear" w:color="auto" w:fill="auto"/>
-            <w:tcMar>
-              <w:top w:w="100" w:type="dxa"/>
-              <w:left w:w="100" w:type="dxa"/>
-              <w:bottom w:w="100" w:type="dxa"/>
-              <w:right w:w="100" w:type="dxa"/>
-            </w:tcMar>
-          </w:tcPr>
-          <w:p>
-            <w:pPr>
-              <w:widowControl w:val="0"/>
-              <w:spacing w:line="240" w:lineRule="auto"/>
-              <w:rPr>
-                <w:lang w:val="it-IT"/>
-              </w:rPr>
-            </w:pPr>
-            <w:r>
-              <w:rPr>
-                <w:lang w:val="it-IT"/>
-              </w:rPr>
-              <w:t xml:space="preserve">      </w:t>
-            </w:r>
-            <w:r>
-              <w:rPr>
-                <w:lang w:val="it-IT"/>
-              </w:rPr>
-              <w:t xml:space="preserve"> </w:t>
-            </w:r>
-            <w:r>
-              <w:rPr>
-                <w:lang w:val="it-IT"/>
-              </w:rPr>
-              <w:t>4a. (</w:t>
-            </w:r>
-            <w:r>
-              <w:rPr>
-                <w:u w:val="single"/>
-                <w:lang w:val="it-IT"/>
-              </w:rPr>
-              <w:t>Precondizione: esistono più libri con il titolo inserito dall’utente</w:t>
-            </w:r>
-            <w:r>
-              <w:rPr>
-                <w:lang w:val="it-IT"/>
-              </w:rPr>
-              <w:t>)</w:t>
-            </w:r>
-          </w:p>
-          <w:p>
-            <w:pPr>
-              <w:widowControl w:val="0"/>
-              <w:spacing w:line="240" w:lineRule="auto"/>
-              <w:ind w:left="720"/>
-              <w:rPr>
-                <w:lang w:val="it-IT"/>
-              </w:rPr>
-            </w:pPr>
-            <w:r>
-              <w:rPr>
-                <w:lang w:val="it-IT"/>
-              </w:rPr>
-              <w:t>Il sistema mostra un messaggio che avvisa l’utente della pres</w:t>
-            </w:r>
-            <w:r>
-              <w:rPr>
-                <w:lang w:val="it-IT"/>
-              </w:rPr>
-              <w:t xml:space="preserve">enza di più libri che hanno il </w:t>
-            </w:r>
-            <w:r>
-              <w:rPr>
-                <w:lang w:val="it-IT"/>
-              </w:rPr>
-              <w:t>titolo inserito dall’utente</w:t>
-            </w:r>
-          </w:p>
-          <w:p>
-            <w:pPr>
-              <w:widowControl w:val="0"/>
-              <w:spacing w:line="240" w:lineRule="auto"/>
-              <w:rPr>
-                <w:lang w:val="it-IT"/>
-              </w:rPr>
-            </w:pPr>
-            <w:r>
-              <w:rPr>
-                <w:lang w:val="it-IT"/>
-              </w:rPr>
-              <w:t xml:space="preserve">       4b.</w:t>
-            </w:r>
-            <w:r>
-              <w:rPr>
-                <w:lang w:val="it-IT"/>
-              </w:rPr>
-              <w:t xml:space="preserve"> </w:t>
-            </w:r>
-            <w:r>
-              <w:rPr>
-                <w:lang w:val="it-IT"/>
-              </w:rPr>
-              <w:t>Il sistema stampa tutti i libri con lo stesso titolo inserito dall’utente</w:t>
-            </w:r>
-          </w:p>
-          <w:p>
-            <w:pPr>
-              <w:widowControl w:val="0"/>
-              <w:spacing w:line="240" w:lineRule="auto"/>
-              <w:rPr>
-                <w:lang w:val="it-IT"/>
-              </w:rPr>
-            </w:pPr>
-            <w:r>
-              <w:rPr>
-                <w:lang w:val="it-IT"/>
-              </w:rPr>
-              <w:t xml:space="preserve">       4c.</w:t>
-            </w:r>
-            <w:r>
-              <w:rPr>
-                <w:lang w:val="it-IT"/>
-              </w:rPr>
-              <w:t xml:space="preserve"> </w:t>
-            </w:r>
-            <w:r>
-              <w:rPr>
-                <w:lang w:val="it-IT"/>
-              </w:rPr>
-              <w:t>L’utente sceglie il libro che vuole eliminare</w:t>
-            </w:r>
-          </w:p>
-          <w:p>
-            <w:pPr>
-              <w:widowControl w:val="0"/>
-              <w:spacing w:line="240" w:lineRule="auto"/>
-              <w:rPr>
-                <w:lang w:val="it-IT"/>
-              </w:rPr>
-            </w:pPr>
-            <w:r>
-              <w:rPr>
-                <w:lang w:val="it-IT"/>
-              </w:rPr>
-              <w:t xml:space="preserve">      </w:t>
-            </w:r>
-            <w:r>
-              <w:rPr>
-                <w:lang w:val="it-IT"/>
-              </w:rPr>
-              <w:t>TORNA AL PUNTO 4</w:t>
-            </w:r>
-          </w:p>
-        </w:tc>
-      </w:tr>
-      <w:bookmarkEnd w:id="3"/>
-    </w:tbl>
+    <w:p>
+      <w:pPr>
+        <w:rPr>
+          <w:lang w:val="it-IT"/>
+        </w:rPr>
+      </w:pPr>
+    </w:p>
+    <w:p>
+      <w:pPr>
+        <w:rPr>
+          <w:lang w:val="it-IT"/>
+        </w:rPr>
+      </w:pPr>
+    </w:p>
     <w:p>
       <w:pPr>
         <w:rPr>
@@ -9076,7 +8412,693 @@
                 <w:lang w:val="it-IT"/>
               </w:rPr>
             </w:pPr>
-            <w:bookmarkStart w:id="4" w:name="_Hlk502694917"/>
+            <w:bookmarkStart w:id="1" w:name="_Hlk502694453"/>
+            <w:bookmarkStart w:id="2" w:name="_Hlk502694461"/>
+            <w:r>
+              <w:rPr>
+                <w:lang w:val="it-IT"/>
+              </w:rPr>
+              <w:t>NOME</w:t>
+            </w:r>
+          </w:p>
+        </w:tc>
+        <w:tc>
+          <w:tcPr>
+            <w:tcW w:w="9518" w:type="dxa"/>
+            <w:shd w:val="clear" w:color="auto" w:fill="auto"/>
+            <w:tcMar>
+              <w:top w:w="100" w:type="dxa"/>
+              <w:left w:w="100" w:type="dxa"/>
+              <w:bottom w:w="100" w:type="dxa"/>
+              <w:right w:w="100" w:type="dxa"/>
+            </w:tcMar>
+          </w:tcPr>
+          <w:p>
+            <w:pPr>
+              <w:widowControl w:val="0"/>
+              <w:spacing w:line="240" w:lineRule="auto"/>
+              <w:jc w:val="center"/>
+              <w:rPr>
+                <w:b/>
+                <w:lang w:val="it-IT"/>
+              </w:rPr>
+            </w:pPr>
+            <w:r>
+              <w:rPr>
+                <w:b/>
+                <w:lang w:val="it-IT"/>
+              </w:rPr>
+              <w:t>RIMUOVI UN LIBRO</w:t>
+            </w:r>
+          </w:p>
+        </w:tc>
+      </w:tr>
+      <w:bookmarkEnd w:id="1"/>
+      <w:tr>
+        <w:trPr>
+          <w:trHeight w:val="140"/>
+        </w:trPr>
+        <w:tc>
+          <w:tcPr>
+            <w:tcW w:w="1770" w:type="dxa"/>
+            <w:shd w:val="clear" w:color="auto" w:fill="auto"/>
+            <w:tcMar>
+              <w:top w:w="100" w:type="dxa"/>
+              <w:left w:w="100" w:type="dxa"/>
+              <w:bottom w:w="100" w:type="dxa"/>
+              <w:right w:w="100" w:type="dxa"/>
+            </w:tcMar>
+          </w:tcPr>
+          <w:p>
+            <w:pPr>
+              <w:widowControl w:val="0"/>
+              <w:spacing w:line="240" w:lineRule="auto"/>
+              <w:jc w:val="center"/>
+              <w:rPr>
+                <w:lang w:val="it-IT"/>
+              </w:rPr>
+            </w:pPr>
+            <w:r>
+              <w:rPr>
+                <w:lang w:val="it-IT"/>
+              </w:rPr>
+              <w:t>ATTORE</w:t>
+            </w:r>
+          </w:p>
+        </w:tc>
+        <w:tc>
+          <w:tcPr>
+            <w:tcW w:w="9518" w:type="dxa"/>
+            <w:shd w:val="clear" w:color="auto" w:fill="auto"/>
+            <w:tcMar>
+              <w:top w:w="100" w:type="dxa"/>
+              <w:left w:w="100" w:type="dxa"/>
+              <w:bottom w:w="100" w:type="dxa"/>
+              <w:right w:w="100" w:type="dxa"/>
+            </w:tcMar>
+          </w:tcPr>
+          <w:p>
+            <w:pPr>
+              <w:widowControl w:val="0"/>
+              <w:spacing w:line="240" w:lineRule="auto"/>
+              <w:jc w:val="center"/>
+              <w:rPr>
+                <w:lang w:val="it-IT"/>
+              </w:rPr>
+            </w:pPr>
+            <w:r>
+              <w:rPr>
+                <w:lang w:val="it-IT"/>
+              </w:rPr>
+              <w:t>OPERATORE</w:t>
+            </w:r>
+          </w:p>
+        </w:tc>
+      </w:tr>
+      <w:tr>
+        <w:trPr>
+          <w:trHeight w:val="640"/>
+        </w:trPr>
+        <w:tc>
+          <w:tcPr>
+            <w:tcW w:w="1770" w:type="dxa"/>
+            <w:shd w:val="clear" w:color="auto" w:fill="auto"/>
+            <w:tcMar>
+              <w:top w:w="100" w:type="dxa"/>
+              <w:left w:w="100" w:type="dxa"/>
+              <w:bottom w:w="100" w:type="dxa"/>
+              <w:right w:w="100" w:type="dxa"/>
+            </w:tcMar>
+          </w:tcPr>
+          <w:p>
+            <w:pPr>
+              <w:widowControl w:val="0"/>
+              <w:spacing w:line="240" w:lineRule="auto"/>
+              <w:jc w:val="center"/>
+              <w:rPr>
+                <w:lang w:val="it-IT"/>
+              </w:rPr>
+            </w:pPr>
+            <w:r>
+              <w:rPr>
+                <w:lang w:val="it-IT"/>
+              </w:rPr>
+              <w:t>SCENARIO</w:t>
+            </w:r>
+          </w:p>
+          <w:p>
+            <w:pPr>
+              <w:widowControl w:val="0"/>
+              <w:spacing w:line="240" w:lineRule="auto"/>
+              <w:jc w:val="center"/>
+              <w:rPr>
+                <w:lang w:val="it-IT"/>
+              </w:rPr>
+            </w:pPr>
+            <w:r>
+              <w:rPr>
+                <w:lang w:val="it-IT"/>
+              </w:rPr>
+              <w:t>PRINCIPALE</w:t>
+            </w:r>
+          </w:p>
+        </w:tc>
+        <w:tc>
+          <w:tcPr>
+            <w:tcW w:w="9518" w:type="dxa"/>
+            <w:shd w:val="clear" w:color="auto" w:fill="auto"/>
+            <w:tcMar>
+              <w:top w:w="100" w:type="dxa"/>
+              <w:left w:w="100" w:type="dxa"/>
+              <w:bottom w:w="100" w:type="dxa"/>
+              <w:right w:w="100" w:type="dxa"/>
+            </w:tcMar>
+          </w:tcPr>
+          <w:p>
+            <w:pPr>
+              <w:widowControl w:val="0"/>
+              <w:numPr>
+                <w:ilvl w:val="0"/>
+                <w:numId w:val="8"/>
+              </w:numPr>
+              <w:spacing w:line="240" w:lineRule="auto"/>
+              <w:contextualSpacing/>
+              <w:rPr>
+                <w:lang w:val="it-IT"/>
+              </w:rPr>
+            </w:pPr>
+            <w:r>
+              <w:rPr>
+                <w:lang w:val="it-IT"/>
+              </w:rPr>
+              <w:t>&lt;&lt;include&gt;&gt; “</w:t>
+            </w:r>
+            <w:r>
+              <w:rPr>
+                <w:b/>
+                <w:lang w:val="it-IT"/>
+              </w:rPr>
+              <w:t xml:space="preserve">VERIFICA OPERATORE” </w:t>
+            </w:r>
+            <w:r>
+              <w:rPr>
+                <w:lang w:val="it-IT"/>
+              </w:rPr>
+              <w:t>(solo un operatore può accedere)</w:t>
+            </w:r>
+          </w:p>
+          <w:p>
+            <w:pPr>
+              <w:widowControl w:val="0"/>
+              <w:numPr>
+                <w:ilvl w:val="0"/>
+                <w:numId w:val="8"/>
+              </w:numPr>
+              <w:spacing w:line="240" w:lineRule="auto"/>
+              <w:contextualSpacing/>
+              <w:rPr>
+                <w:lang w:val="it-IT"/>
+              </w:rPr>
+            </w:pPr>
+            <w:r>
+              <w:rPr>
+                <w:lang w:val="it-IT"/>
+              </w:rPr>
+              <w:t>Il sistema chiede il titolo del libro che si vuole rimuovere</w:t>
+            </w:r>
+          </w:p>
+          <w:p>
+            <w:pPr>
+              <w:widowControl w:val="0"/>
+              <w:numPr>
+                <w:ilvl w:val="0"/>
+                <w:numId w:val="8"/>
+              </w:numPr>
+              <w:spacing w:line="240" w:lineRule="auto"/>
+              <w:contextualSpacing/>
+              <w:rPr>
+                <w:lang w:val="it-IT"/>
+              </w:rPr>
+            </w:pPr>
+            <w:r>
+              <w:rPr>
+                <w:lang w:val="it-IT"/>
+              </w:rPr>
+              <w:t>L’utente completa il campo</w:t>
+            </w:r>
+          </w:p>
+          <w:p>
+            <w:pPr>
+              <w:widowControl w:val="0"/>
+              <w:numPr>
+                <w:ilvl w:val="0"/>
+                <w:numId w:val="8"/>
+              </w:numPr>
+              <w:spacing w:line="240" w:lineRule="auto"/>
+              <w:contextualSpacing/>
+              <w:rPr>
+                <w:lang w:val="it-IT"/>
+              </w:rPr>
+            </w:pPr>
+            <w:r>
+              <w:rPr>
+                <w:lang w:val="it-IT"/>
+              </w:rPr>
+              <w:t>Il sistema rimuove il libro e avvisa l’utente che la rimozione è avvenuta con successo</w:t>
+            </w:r>
+          </w:p>
+          <w:p>
+            <w:pPr>
+              <w:widowControl w:val="0"/>
+              <w:spacing w:line="240" w:lineRule="auto"/>
+              <w:rPr>
+                <w:lang w:val="it-IT"/>
+              </w:rPr>
+            </w:pPr>
+            <w:r>
+              <w:rPr>
+                <w:lang w:val="it-IT"/>
+              </w:rPr>
+              <w:t xml:space="preserve">      FINE</w:t>
+            </w:r>
+          </w:p>
+        </w:tc>
+      </w:tr>
+      <w:tr>
+        <w:trPr>
+          <w:trHeight w:val="640"/>
+        </w:trPr>
+        <w:tc>
+          <w:tcPr>
+            <w:tcW w:w="1770" w:type="dxa"/>
+            <w:shd w:val="clear" w:color="auto" w:fill="auto"/>
+            <w:tcMar>
+              <w:top w:w="100" w:type="dxa"/>
+              <w:left w:w="100" w:type="dxa"/>
+              <w:bottom w:w="100" w:type="dxa"/>
+              <w:right w:w="100" w:type="dxa"/>
+            </w:tcMar>
+          </w:tcPr>
+          <w:p>
+            <w:pPr>
+              <w:widowControl w:val="0"/>
+              <w:spacing w:line="240" w:lineRule="auto"/>
+              <w:jc w:val="center"/>
+              <w:rPr>
+                <w:lang w:val="it-IT"/>
+              </w:rPr>
+            </w:pPr>
+            <w:r>
+              <w:rPr>
+                <w:lang w:val="it-IT"/>
+              </w:rPr>
+              <w:t>SCENARIO</w:t>
+            </w:r>
+          </w:p>
+          <w:p>
+            <w:pPr>
+              <w:widowControl w:val="0"/>
+              <w:spacing w:line="240" w:lineRule="auto"/>
+              <w:jc w:val="center"/>
+              <w:rPr>
+                <w:lang w:val="it-IT"/>
+              </w:rPr>
+            </w:pPr>
+            <w:r>
+              <w:rPr>
+                <w:lang w:val="it-IT"/>
+              </w:rPr>
+              <w:t>ALTERNATIVO</w:t>
+            </w:r>
+          </w:p>
+        </w:tc>
+        <w:tc>
+          <w:tcPr>
+            <w:tcW w:w="9518" w:type="dxa"/>
+            <w:shd w:val="clear" w:color="auto" w:fill="auto"/>
+            <w:tcMar>
+              <w:top w:w="100" w:type="dxa"/>
+              <w:left w:w="100" w:type="dxa"/>
+              <w:bottom w:w="100" w:type="dxa"/>
+              <w:right w:w="100" w:type="dxa"/>
+            </w:tcMar>
+          </w:tcPr>
+          <w:p>
+            <w:pPr>
+              <w:widowControl w:val="0"/>
+              <w:spacing w:line="240" w:lineRule="auto"/>
+              <w:rPr>
+                <w:lang w:val="it-IT"/>
+              </w:rPr>
+            </w:pPr>
+            <w:r>
+              <w:rPr>
+                <w:lang w:val="it-IT"/>
+              </w:rPr>
+              <w:t xml:space="preserve">      4a. (</w:t>
+            </w:r>
+            <w:r>
+              <w:rPr>
+                <w:u w:val="single"/>
+                <w:lang w:val="it-IT"/>
+              </w:rPr>
+              <w:t xml:space="preserve">Precondizione: il </w:t>
+            </w:r>
+            <w:r>
+              <w:rPr>
+                <w:u w:val="single"/>
+                <w:lang w:val="it-IT"/>
+              </w:rPr>
+              <w:t xml:space="preserve">libro </w:t>
+            </w:r>
+            <w:r>
+              <w:rPr>
+                <w:u w:val="single"/>
+                <w:lang w:val="it-IT"/>
+              </w:rPr>
+              <w:t>non esiste</w:t>
+            </w:r>
+            <w:r>
+              <w:rPr>
+                <w:lang w:val="it-IT"/>
+              </w:rPr>
+              <w:t>)</w:t>
+            </w:r>
+          </w:p>
+          <w:p>
+            <w:pPr>
+              <w:widowControl w:val="0"/>
+              <w:spacing w:line="240" w:lineRule="auto"/>
+              <w:rPr>
+                <w:lang w:val="it-IT"/>
+              </w:rPr>
+            </w:pPr>
+            <w:r>
+              <w:rPr>
+                <w:lang w:val="it-IT"/>
+              </w:rPr>
+              <w:t xml:space="preserve">             Il sistema mostra </w:t>
+            </w:r>
+            <w:r>
+              <w:rPr>
+                <w:lang w:val="it-IT"/>
+              </w:rPr>
+              <w:t>il</w:t>
+            </w:r>
+            <w:r>
+              <w:rPr>
+                <w:lang w:val="it-IT"/>
+              </w:rPr>
+              <w:t xml:space="preserve"> messaggio “Siamo spiacenti ma il libro non </w:t>
+            </w:r>
+            <w:r>
+              <w:rPr>
+                <w:lang w:val="it-IT"/>
+              </w:rPr>
+              <w:t>esiste</w:t>
+            </w:r>
+            <w:r>
+              <w:rPr>
+                <w:lang w:val="it-IT"/>
+              </w:rPr>
+              <w:t xml:space="preserve"> in archivio”</w:t>
+            </w:r>
+          </w:p>
+          <w:p>
+            <w:pPr>
+              <w:widowControl w:val="0"/>
+              <w:spacing w:line="240" w:lineRule="auto"/>
+              <w:rPr>
+                <w:lang w:val="it-IT"/>
+              </w:rPr>
+            </w:pPr>
+            <w:r>
+              <w:rPr>
+                <w:lang w:val="it-IT"/>
+              </w:rPr>
+              <w:t xml:space="preserve">      FINE</w:t>
+            </w:r>
+          </w:p>
+        </w:tc>
+      </w:tr>
+      <w:tr>
+        <w:trPr>
+          <w:trHeight w:val="640"/>
+        </w:trPr>
+        <w:tc>
+          <w:tcPr>
+            <w:tcW w:w="1770" w:type="dxa"/>
+            <w:shd w:val="clear" w:color="auto" w:fill="auto"/>
+            <w:tcMar>
+              <w:top w:w="100" w:type="dxa"/>
+              <w:left w:w="100" w:type="dxa"/>
+              <w:bottom w:w="100" w:type="dxa"/>
+              <w:right w:w="100" w:type="dxa"/>
+            </w:tcMar>
+          </w:tcPr>
+          <w:p>
+            <w:pPr>
+              <w:widowControl w:val="0"/>
+              <w:spacing w:line="240" w:lineRule="auto"/>
+              <w:jc w:val="center"/>
+              <w:rPr>
+                <w:lang w:val="it-IT"/>
+              </w:rPr>
+            </w:pPr>
+            <w:r>
+              <w:rPr>
+                <w:lang w:val="it-IT"/>
+              </w:rPr>
+              <w:t>SCENARIO</w:t>
+            </w:r>
+          </w:p>
+          <w:p>
+            <w:pPr>
+              <w:widowControl w:val="0"/>
+              <w:spacing w:line="240" w:lineRule="auto"/>
+              <w:jc w:val="center"/>
+              <w:rPr>
+                <w:lang w:val="it-IT"/>
+              </w:rPr>
+            </w:pPr>
+            <w:r>
+              <w:rPr>
+                <w:lang w:val="it-IT"/>
+              </w:rPr>
+              <w:t>ALTERNATIVO</w:t>
+            </w:r>
+          </w:p>
+        </w:tc>
+        <w:tc>
+          <w:tcPr>
+            <w:tcW w:w="9518" w:type="dxa"/>
+            <w:shd w:val="clear" w:color="auto" w:fill="auto"/>
+            <w:tcMar>
+              <w:top w:w="100" w:type="dxa"/>
+              <w:left w:w="100" w:type="dxa"/>
+              <w:bottom w:w="100" w:type="dxa"/>
+              <w:right w:w="100" w:type="dxa"/>
+            </w:tcMar>
+          </w:tcPr>
+          <w:p>
+            <w:pPr>
+              <w:widowControl w:val="0"/>
+              <w:spacing w:line="240" w:lineRule="auto"/>
+              <w:rPr>
+                <w:lang w:val="it-IT"/>
+              </w:rPr>
+            </w:pPr>
+            <w:r>
+              <w:rPr>
+                <w:lang w:val="it-IT"/>
+              </w:rPr>
+              <w:t xml:space="preserve">      </w:t>
+            </w:r>
+            <w:r>
+              <w:rPr>
+                <w:lang w:val="it-IT"/>
+              </w:rPr>
+              <w:t xml:space="preserve"> </w:t>
+            </w:r>
+            <w:r>
+              <w:rPr>
+                <w:lang w:val="it-IT"/>
+              </w:rPr>
+              <w:t>4a. (</w:t>
+            </w:r>
+            <w:r>
+              <w:rPr>
+                <w:u w:val="single"/>
+                <w:lang w:val="it-IT"/>
+              </w:rPr>
+              <w:t>Precondizione: esistono più libri con il titolo inserito dall’utente</w:t>
+            </w:r>
+            <w:r>
+              <w:rPr>
+                <w:lang w:val="it-IT"/>
+              </w:rPr>
+              <w:t>)</w:t>
+            </w:r>
+          </w:p>
+          <w:p>
+            <w:pPr>
+              <w:widowControl w:val="0"/>
+              <w:spacing w:line="240" w:lineRule="auto"/>
+              <w:ind w:left="720"/>
+              <w:rPr>
+                <w:lang w:val="it-IT"/>
+              </w:rPr>
+            </w:pPr>
+            <w:r>
+              <w:rPr>
+                <w:lang w:val="it-IT"/>
+              </w:rPr>
+              <w:t>Il sistema mostra un messaggio che avvisa l’utente della pres</w:t>
+            </w:r>
+            <w:r>
+              <w:rPr>
+                <w:lang w:val="it-IT"/>
+              </w:rPr>
+              <w:t xml:space="preserve">enza di più libri che hanno il </w:t>
+            </w:r>
+            <w:r>
+              <w:rPr>
+                <w:lang w:val="it-IT"/>
+              </w:rPr>
+              <w:t>titolo inserito dall’utente</w:t>
+            </w:r>
+          </w:p>
+          <w:p>
+            <w:pPr>
+              <w:widowControl w:val="0"/>
+              <w:spacing w:line="240" w:lineRule="auto"/>
+              <w:rPr>
+                <w:lang w:val="it-IT"/>
+              </w:rPr>
+            </w:pPr>
+            <w:r>
+              <w:rPr>
+                <w:lang w:val="it-IT"/>
+              </w:rPr>
+              <w:t xml:space="preserve">       4b.</w:t>
+            </w:r>
+            <w:r>
+              <w:rPr>
+                <w:lang w:val="it-IT"/>
+              </w:rPr>
+              <w:t xml:space="preserve"> </w:t>
+            </w:r>
+            <w:r>
+              <w:rPr>
+                <w:lang w:val="it-IT"/>
+              </w:rPr>
+              <w:t>Il sistema stampa tutti i libri con lo stesso titolo inserito dall’utente</w:t>
+            </w:r>
+          </w:p>
+          <w:p>
+            <w:pPr>
+              <w:widowControl w:val="0"/>
+              <w:spacing w:line="240" w:lineRule="auto"/>
+              <w:rPr>
+                <w:lang w:val="it-IT"/>
+              </w:rPr>
+            </w:pPr>
+            <w:r>
+              <w:rPr>
+                <w:lang w:val="it-IT"/>
+              </w:rPr>
+              <w:t xml:space="preserve">       4c.</w:t>
+            </w:r>
+            <w:r>
+              <w:rPr>
+                <w:lang w:val="it-IT"/>
+              </w:rPr>
+              <w:t xml:space="preserve"> </w:t>
+            </w:r>
+            <w:r>
+              <w:rPr>
+                <w:lang w:val="it-IT"/>
+              </w:rPr>
+              <w:t>L’utente sceglie il libro che vuole eliminare</w:t>
+            </w:r>
+          </w:p>
+          <w:p>
+            <w:pPr>
+              <w:widowControl w:val="0"/>
+              <w:spacing w:line="240" w:lineRule="auto"/>
+              <w:rPr>
+                <w:lang w:val="it-IT"/>
+              </w:rPr>
+            </w:pPr>
+            <w:r>
+              <w:rPr>
+                <w:lang w:val="it-IT"/>
+              </w:rPr>
+              <w:t xml:space="preserve">      </w:t>
+            </w:r>
+            <w:r>
+              <w:rPr>
+                <w:lang w:val="it-IT"/>
+              </w:rPr>
+              <w:t>TORNA AL PUNTO 4</w:t>
+            </w:r>
+          </w:p>
+        </w:tc>
+      </w:tr>
+      <w:bookmarkEnd w:id="2"/>
+    </w:tbl>
+    <w:p>
+      <w:pPr>
+        <w:rPr>
+          <w:lang w:val="it-IT"/>
+        </w:rPr>
+      </w:pPr>
+    </w:p>
+    <w:tbl>
+      <w:tblPr>
+        <w:tblStyle w:val="a4"/>
+        <w:tblW w:w="11288" w:type="dxa"/>
+        <w:tblInd w:w="-950" w:type="dxa"/>
+        <w:tblBorders>
+          <w:top w:val="single" w:sz="8" w:space="0" w:color="000000"/>
+          <w:left w:val="single" w:sz="8" w:space="0" w:color="000000"/>
+          <w:bottom w:val="single" w:sz="8" w:space="0" w:color="000000"/>
+          <w:right w:val="single" w:sz="8" w:space="0" w:color="000000"/>
+          <w:insideH w:val="single" w:sz="8" w:space="0" w:color="000000"/>
+          <w:insideV w:val="single" w:sz="8" w:space="0" w:color="000000"/>
+        </w:tblBorders>
+        <w:tblLayout w:type="fixed"/>
+        <w:tblLook w:val="0600" w:firstRow="0" w:lastRow="0" w:firstColumn="0" w:lastColumn="0" w:noHBand="1" w:noVBand="1"/>
+      </w:tblPr>
+      <w:tblGrid>
+        <w:gridCol w:w="1770"/>
+        <w:gridCol w:w="9518"/>
+      </w:tblGrid>
+      <w:tr>
+        <w:trPr>
+          <w:trHeight w:val="140"/>
+        </w:trPr>
+        <w:tc>
+          <w:tcPr>
+            <w:tcW w:w="1770" w:type="dxa"/>
+            <w:shd w:val="clear" w:color="auto" w:fill="auto"/>
+            <w:tcMar>
+              <w:top w:w="100" w:type="dxa"/>
+              <w:left w:w="100" w:type="dxa"/>
+              <w:bottom w:w="100" w:type="dxa"/>
+              <w:right w:w="100" w:type="dxa"/>
+            </w:tcMar>
+          </w:tcPr>
+          <w:p>
+            <w:pPr>
+              <w:widowControl w:val="0"/>
+              <w:spacing w:line="240" w:lineRule="auto"/>
+              <w:jc w:val="center"/>
+              <w:rPr>
+                <w:lang w:val="it-IT"/>
+              </w:rPr>
+            </w:pPr>
+            <w:bookmarkStart w:id="3" w:name="_Hlk502694917"/>
             <w:r>
               <w:rPr>
                 <w:lang w:val="it-IT"/>
@@ -9438,7 +9460,7 @@
           </w:p>
         </w:tc>
       </w:tr>
-      <w:bookmarkEnd w:id="4"/>
+      <w:bookmarkEnd w:id="3"/>
     </w:tbl>
     <w:p>
       <w:pPr>
@@ -12286,7 +12308,7 @@
 </file>
 
 <file path=customXml/itemProps1.xml><?xml version="1.0" encoding="utf-8"?>
-<ds:datastoreItem xmlns:ds="http://schemas.openxmlformats.org/officeDocument/2006/customXml" ds:itemID="{5C661B7F-A398-4404-AED0-67B61C8E4555}">
+<ds:datastoreItem xmlns:ds="http://schemas.openxmlformats.org/officeDocument/2006/customXml" ds:itemID="{2A4F25EB-B626-46AD-8809-61E713495134}">
   <ds:schemaRefs>
     <ds:schemaRef ds:uri="http://schemas.openxmlformats.org/officeDocument/2006/bibliography"/>
   </ds:schemaRefs>

</xml_diff>